<commit_message>
Added Disposable Income metric
</commit_message>
<xml_diff>
--- a/Banking Project Brief.docx
+++ b/Banking Project Brief.docx
@@ -4036,6 +4036,7 @@
       </w:tr>
       <w:tr>
         <w:trPr>
+          <w:trHeight w:val="32"/>
           <w:tblCellSpacing w:w="0" w:type="dxa"/>
         </w:trPr>
         <w:tc>
@@ -9856,12 +9857,7 @@
 </file>
 
 <file path=customXml/item2.xml><?xml version="1.0" encoding="utf-8"?>
-<?mso-contentType ?>
-<FormTemplates xmlns="http://schemas.microsoft.com/sharepoint/v3/contenttype/forms">
-  <Display>DocumentLibraryForm</Display>
-  <Edit>DocumentLibraryForm</Edit>
-  <New>DocumentLibraryForm</New>
-</FormTemplates>
+<b:Sources xmlns:b="http://schemas.openxmlformats.org/officeDocument/2006/bibliography" xmlns="http://schemas.openxmlformats.org/officeDocument/2006/bibliography" SelectedStyle="\APASixthEditionOfficeOnline.xsl" StyleName="APA" Version="6"/>
 </file>
 
 <file path=customXml/item3.xml><?xml version="1.0" encoding="utf-8"?>
@@ -10037,42 +10033,53 @@
 </file>
 
 <file path=customXml/item4.xml><?xml version="1.0" encoding="utf-8"?>
-<b:Sources xmlns:b="http://schemas.openxmlformats.org/officeDocument/2006/bibliography" xmlns="http://schemas.openxmlformats.org/officeDocument/2006/bibliography" SelectedStyle="\APASixthEditionOfficeOnline.xsl" StyleName="APA" Version="6"/>
+<?mso-contentType ?>
+<FormTemplates xmlns="http://schemas.microsoft.com/sharepoint/v3/contenttype/forms">
+  <Display>DocumentLibraryForm</Display>
+  <Edit>DocumentLibraryForm</Edit>
+  <New>DocumentLibraryForm</New>
+</FormTemplates>
 </file>
 
 <file path=customXml/itemProps1.xml><?xml version="1.0" encoding="utf-8"?>
 <ds:datastoreItem xmlns:ds="http://schemas.openxmlformats.org/officeDocument/2006/customXml" ds:itemID="{D129151C-6964-4906-8062-FDCC48548AFE}">
   <ds:schemaRefs>
-    <ds:schemaRef ds:uri="http://purl.org/dc/elements/1.1/"/>
-    <ds:schemaRef ds:uri="http://schemas.microsoft.com/office/2006/documentManagement/types"/>
-    <ds:schemaRef ds:uri="401585dc-c952-4eea-bf12-b28eb4f21e21"/>
-    <ds:schemaRef ds:uri="http://purl.org/dc/terms/"/>
-    <ds:schemaRef ds:uri="http://purl.org/dc/dcmitype/"/>
+    <ds:schemaRef ds:uri="http://schemas.microsoft.com/office/2006/metadata/properties"/>
     <ds:schemaRef ds:uri="http://schemas.microsoft.com/office/infopath/2007/PartnerControls"/>
-    <ds:schemaRef ds:uri="http://schemas.microsoft.com/office/2006/metadata/properties"/>
-    <ds:schemaRef ds:uri="http://schemas.openxmlformats.org/package/2006/metadata/core-properties"/>
-    <ds:schemaRef ds:uri="ca1056d6-2406-4a1a-a945-d8b2d91a4122"/>
-    <ds:schemaRef ds:uri="http://www.w3.org/XML/1998/namespace"/>
   </ds:schemaRefs>
 </ds:datastoreItem>
 </file>
 
 <file path=customXml/itemProps2.xml><?xml version="1.0" encoding="utf-8"?>
+<ds:datastoreItem xmlns:ds="http://schemas.openxmlformats.org/officeDocument/2006/customXml" ds:itemID="{3318335B-D7BB-42FC-BA40-43350CBEB43C}">
+  <ds:schemaRefs>
+    <ds:schemaRef ds:uri="http://schemas.openxmlformats.org/officeDocument/2006/bibliography"/>
+  </ds:schemaRefs>
+</ds:datastoreItem>
+</file>
+
+<file path=customXml/itemProps3.xml><?xml version="1.0" encoding="utf-8"?>
+<ds:datastoreItem xmlns:ds="http://schemas.openxmlformats.org/officeDocument/2006/customXml" ds:itemID="{1E31E1EB-54A5-48E8-83D9-9D3821067DC3}">
+  <ds:schemaRefs>
+    <ds:schemaRef ds:uri="http://schemas.microsoft.com/office/2006/metadata/contentType"/>
+    <ds:schemaRef ds:uri="http://schemas.microsoft.com/office/2006/metadata/properties/metaAttributes"/>
+    <ds:schemaRef ds:uri="http://www.w3.org/2001/XMLSchema"/>
+    <ds:schemaRef ds:uri="http://schemas.microsoft.com/office/2006/metadata/properties"/>
+    <ds:schemaRef ds:uri="ad55cdfa-a47c-45d8-ba77-b295c152dbfb"/>
+    <ds:schemaRef ds:uri="http://schemas.microsoft.com/office/2006/documentManagement/types"/>
+    <ds:schemaRef ds:uri="http://schemas.microsoft.com/office/infopath/2007/PartnerControls"/>
+    <ds:schemaRef ds:uri="http://schemas.openxmlformats.org/package/2006/metadata/core-properties"/>
+    <ds:schemaRef ds:uri="http://purl.org/dc/elements/1.1/"/>
+    <ds:schemaRef ds:uri="http://purl.org/dc/terms/"/>
+    <ds:schemaRef ds:uri="http://schemas.microsoft.com/internal/obd"/>
+  </ds:schemaRefs>
+</ds:datastoreItem>
+</file>
+
+<file path=customXml/itemProps4.xml><?xml version="1.0" encoding="utf-8"?>
 <ds:datastoreItem xmlns:ds="http://schemas.openxmlformats.org/officeDocument/2006/customXml" ds:itemID="{8DCC3656-4ADB-45BD-8E46-78318388C593}">
   <ds:schemaRefs>
     <ds:schemaRef ds:uri="http://schemas.microsoft.com/sharepoint/v3/contenttype/forms"/>
   </ds:schemaRefs>
 </ds:datastoreItem>
-</file>
-
-<file path=customXml/itemProps3.xml><?xml version="1.0" encoding="utf-8"?>
-<ds:datastoreItem xmlns:ds="http://schemas.openxmlformats.org/officeDocument/2006/customXml" ds:itemID="{1E31E1EB-54A5-48E8-83D9-9D3821067DC3}"/>
-</file>
-
-<file path=customXml/itemProps4.xml><?xml version="1.0" encoding="utf-8"?>
-<ds:datastoreItem xmlns:ds="http://schemas.openxmlformats.org/officeDocument/2006/customXml" ds:itemID="{3318335B-D7BB-42FC-BA40-43350CBEB43C}">
-  <ds:schemaRefs>
-    <ds:schemaRef ds:uri="http://schemas.openxmlformats.org/officeDocument/2006/bibliography"/>
-  </ds:schemaRefs>
-</ds:datastoreItem>
 </file>
</xml_diff>

<commit_message>
Update Banking Project Brief.docx
</commit_message>
<xml_diff>
--- a/Banking Project Brief.docx
+++ b/Banking Project Brief.docx
@@ -8519,6 +8519,7 @@
     <w:p>
       <w:pPr>
         <w:ind w:hanging="11"/>
+        <w:jc w:val="center"/>
         <w:rPr>
           <w:b/>
           <w:bCs/>
@@ -9857,7 +9858,12 @@
 </file>
 
 <file path=customXml/item2.xml><?xml version="1.0" encoding="utf-8"?>
-<b:Sources xmlns:b="http://schemas.openxmlformats.org/officeDocument/2006/bibliography" xmlns="http://schemas.openxmlformats.org/officeDocument/2006/bibliography" SelectedStyle="\APASixthEditionOfficeOnline.xsl" StyleName="APA" Version="6"/>
+<?mso-contentType ?>
+<FormTemplates xmlns="http://schemas.microsoft.com/sharepoint/v3/contenttype/forms">
+  <Display>DocumentLibraryForm</Display>
+  <Edit>DocumentLibraryForm</Edit>
+  <New>DocumentLibraryForm</New>
+</FormTemplates>
 </file>
 
 <file path=customXml/item3.xml><?xml version="1.0" encoding="utf-8"?>
@@ -10033,12 +10039,7 @@
 </file>
 
 <file path=customXml/item4.xml><?xml version="1.0" encoding="utf-8"?>
-<?mso-contentType ?>
-<FormTemplates xmlns="http://schemas.microsoft.com/sharepoint/v3/contenttype/forms">
-  <Display>DocumentLibraryForm</Display>
-  <Edit>DocumentLibraryForm</Edit>
-  <New>DocumentLibraryForm</New>
-</FormTemplates>
+<b:Sources xmlns:b="http://schemas.openxmlformats.org/officeDocument/2006/bibliography" xmlns="http://schemas.openxmlformats.org/officeDocument/2006/bibliography" SelectedStyle="\APASixthEditionOfficeOnline.xsl" StyleName="APA" Version="6"/>
 </file>
 
 <file path=customXml/itemProps1.xml><?xml version="1.0" encoding="utf-8"?>
@@ -10051,9 +10052,9 @@
 </file>
 
 <file path=customXml/itemProps2.xml><?xml version="1.0" encoding="utf-8"?>
-<ds:datastoreItem xmlns:ds="http://schemas.openxmlformats.org/officeDocument/2006/customXml" ds:itemID="{3318335B-D7BB-42FC-BA40-43350CBEB43C}">
+<ds:datastoreItem xmlns:ds="http://schemas.openxmlformats.org/officeDocument/2006/customXml" ds:itemID="{8DCC3656-4ADB-45BD-8E46-78318388C593}">
   <ds:schemaRefs>
-    <ds:schemaRef ds:uri="http://schemas.openxmlformats.org/officeDocument/2006/bibliography"/>
+    <ds:schemaRef ds:uri="http://schemas.microsoft.com/sharepoint/v3/contenttype/forms"/>
   </ds:schemaRefs>
 </ds:datastoreItem>
 </file>
@@ -10077,9 +10078,9 @@
 </file>
 
 <file path=customXml/itemProps4.xml><?xml version="1.0" encoding="utf-8"?>
-<ds:datastoreItem xmlns:ds="http://schemas.openxmlformats.org/officeDocument/2006/customXml" ds:itemID="{8DCC3656-4ADB-45BD-8E46-78318388C593}">
+<ds:datastoreItem xmlns:ds="http://schemas.openxmlformats.org/officeDocument/2006/customXml" ds:itemID="{3318335B-D7BB-42FC-BA40-43350CBEB43C}">
   <ds:schemaRefs>
-    <ds:schemaRef ds:uri="http://schemas.microsoft.com/sharepoint/v3/contenttype/forms"/>
+    <ds:schemaRef ds:uri="http://schemas.openxmlformats.org/officeDocument/2006/bibliography"/>
   </ds:schemaRefs>
 </ds:datastoreItem>
 </file>
</xml_diff>